<commit_message>
Actualización de la imagén de la estructura del Repo del documento
</commit_message>
<xml_diff>
--- a/Material Practico/Trabajos Practicos/Evaluables/Soluciones/ISW_TPE_01_EstructuraDeRepositorio.docx
+++ b/Material Practico/Trabajos Practicos/Evaluables/Soluciones/ISW_TPE_01_EstructuraDeRepositorio.docx
@@ -1,6 +1,6 @@
 
 <file path=word/document.xml><?xml version="1.0" encoding="utf-8"?>
-<w:document xmlns:wpc="http://schemas.microsoft.com/office/word/2010/wordprocessingCanvas" xmlns:cx="http://schemas.microsoft.com/office/drawing/2014/chartex" xmlns:mc="http://schemas.openxmlformats.org/markup-compatibility/2006" xmlns:o="urn:schemas-microsoft-com:office:office" xmlns:r="http://schemas.openxmlformats.org/officeDocument/2006/relationships" xmlns:m="http://schemas.openxmlformats.org/officeDocument/2006/math" xmlns:v="urn:schemas-microsoft-com:vml" xmlns:wp14="http://schemas.microsoft.com/office/word/2010/wordprocessingDrawing" xmlns:wp="http://schemas.openxmlformats.org/drawingml/2006/wordprocessingDrawing" xmlns:w10="urn:schemas-microsoft-com:office:word" xmlns:w="http://schemas.openxmlformats.org/wordprocessingml/2006/main" xmlns:w14="http://schemas.microsoft.com/office/word/2010/wordml" xmlns:w15="http://schemas.microsoft.com/office/word/2012/wordml" xmlns:w16se="http://schemas.microsoft.com/office/word/2015/wordml/symex" xmlns:wpg="http://schemas.microsoft.com/office/word/2010/wordprocessingGroup" xmlns:wpi="http://schemas.microsoft.com/office/word/2010/wordprocessingInk" xmlns:wne="http://schemas.microsoft.com/office/word/2006/wordml" xmlns:wps="http://schemas.microsoft.com/office/word/2010/wordprocessingShape" mc:Ignorable="w14 w15 w16se wp14">
+<w:document xmlns:wpc="http://schemas.microsoft.com/office/word/2010/wordprocessingCanvas" xmlns:cx="http://schemas.microsoft.com/office/drawing/2014/chartex" xmlns:cx1="http://schemas.microsoft.com/office/drawing/2015/9/8/chartex" xmlns:cx2="http://schemas.microsoft.com/office/drawing/2015/10/21/chartex" xmlns:cx3="http://schemas.microsoft.com/office/drawing/2016/5/9/chartex" xmlns:cx4="http://schemas.microsoft.com/office/drawing/2016/5/10/chartex" xmlns:cx5="http://schemas.microsoft.com/office/drawing/2016/5/11/chartex" xmlns:cx6="http://schemas.microsoft.com/office/drawing/2016/5/12/chartex" xmlns:cx7="http://schemas.microsoft.com/office/drawing/2016/5/13/chartex" xmlns:cx8="http://schemas.microsoft.com/office/drawing/2016/5/14/chartex" xmlns:mc="http://schemas.openxmlformats.org/markup-compatibility/2006" xmlns:aink="http://schemas.microsoft.com/office/drawing/2016/ink" xmlns:am3d="http://schemas.microsoft.com/office/drawing/2017/model3d" xmlns:o="urn:schemas-microsoft-com:office:office" xmlns:r="http://schemas.openxmlformats.org/officeDocument/2006/relationships" xmlns:m="http://schemas.openxmlformats.org/officeDocument/2006/math" xmlns:v="urn:schemas-microsoft-com:vml" xmlns:wp14="http://schemas.microsoft.com/office/word/2010/wordprocessingDrawing" xmlns:wp="http://schemas.openxmlformats.org/drawingml/2006/wordprocessingDrawing" xmlns:w10="urn:schemas-microsoft-com:office:word" xmlns:w="http://schemas.openxmlformats.org/wordprocessingml/2006/main" xmlns:w14="http://schemas.microsoft.com/office/word/2010/wordml" xmlns:w15="http://schemas.microsoft.com/office/word/2012/wordml" xmlns:w16cid="http://schemas.microsoft.com/office/word/2016/wordml/cid" xmlns:w16se="http://schemas.microsoft.com/office/word/2015/wordml/symex" xmlns:wpg="http://schemas.microsoft.com/office/word/2010/wordprocessingGroup" xmlns:wpi="http://schemas.microsoft.com/office/word/2010/wordprocessingInk" xmlns:wne="http://schemas.microsoft.com/office/word/2006/wordml" xmlns:wps="http://schemas.microsoft.com/office/word/2010/wordprocessingShape" mc:Ignorable="w14 w15 w16se w16cid wp14">
   <w:body>
     <w:p>
       <w:pPr>
@@ -863,13 +863,8 @@
         <w:ind w:left="708"/>
         <w:jc w:val="both"/>
       </w:pPr>
-      <w:proofErr w:type="spellStart"/>
-      <w:r>
-        <w:t>Barth</w:t>
-      </w:r>
-      <w:proofErr w:type="spellEnd"/>
-      <w:r>
-        <w:t xml:space="preserve"> Juan Carlos</w:t>
+      <w:r>
+        <w:t>Barth Juan Carlos</w:t>
       </w:r>
       <w:r>
         <w:tab/>
@@ -899,13 +894,8 @@
         <w:ind w:left="708"/>
         <w:jc w:val="both"/>
       </w:pPr>
-      <w:proofErr w:type="spellStart"/>
-      <w:r>
-        <w:t>Saad</w:t>
-      </w:r>
-      <w:proofErr w:type="spellEnd"/>
-      <w:r>
-        <w:t>, Gonzalo Alejandro</w:t>
+      <w:r>
+        <w:t>Saad, Gonzalo Alejandro</w:t>
       </w:r>
       <w:r>
         <w:tab/>
@@ -1044,7 +1034,7 @@
           <w:szCs w:val="32"/>
         </w:rPr>
         <w:lastRenderedPageBreak/>
-        <w:t>RESUMEN</w:t>
+        <w:t>INTRODUCCIÓN</w:t>
       </w:r>
     </w:p>
     <w:p>
@@ -2217,7 +2207,16 @@
           <w:sz w:val="24"/>
           <w:szCs w:val="24"/>
         </w:rPr>
-        <w:t>Se presenta una captura de pantalla de la estructura de carpetas del repositorio.</w:t>
+        <w:t>Se presenta una captura de pantalla de la estructura de carpetas del repositori</w:t>
+      </w:r>
+      <w:bookmarkStart w:id="1" w:name="_GoBack"/>
+      <w:bookmarkEnd w:id="1"/>
+      <w:r>
+        <w:rPr>
+          <w:sz w:val="24"/>
+          <w:szCs w:val="24"/>
+        </w:rPr>
+        <w:t>o.</w:t>
       </w:r>
     </w:p>
     <w:p>
@@ -2246,13 +2245,12 @@
           <w:noProof/>
           <w:sz w:val="24"/>
           <w:szCs w:val="24"/>
-          <w:lang w:val="es-ES" w:eastAsia="es-ES"/>
         </w:rPr>
         <w:drawing>
-          <wp:inline distT="0" distB="0" distL="0" distR="0" wp14:anchorId="3C8DC162" wp14:editId="25409416">
-            <wp:extent cx="4295775" cy="6397171"/>
-            <wp:effectExtent l="114300" t="114300" r="104775" b="137160"/>
-            <wp:docPr id="1" name="Imagen 1" descr="C:\Users\Gonzalo\Desktop\ISW2018\ISW2018\Material Practico\Trabajos Practicos\Evaluables\Imagenes\ISW_TPE_01_IMG_01.png"/>
+          <wp:inline distT="0" distB="0" distL="0" distR="0">
+            <wp:extent cx="3714750" cy="5531921"/>
+            <wp:effectExtent l="0" t="0" r="0" b="0"/>
+            <wp:docPr id="2" name="Imagen 2"/>
             <wp:cNvGraphicFramePr>
               <a:graphicFrameLocks xmlns:a="http://schemas.openxmlformats.org/drawingml/2006/main" noChangeAspect="1"/>
             </wp:cNvGraphicFramePr>
@@ -2260,10 +2258,8 @@
               <a:graphicData uri="http://schemas.openxmlformats.org/drawingml/2006/picture">
                 <pic:pic xmlns:pic="http://schemas.openxmlformats.org/drawingml/2006/picture">
                   <pic:nvPicPr>
-                    <pic:cNvPr id="0" name="Picture 1" descr="C:\Users\Gonzalo\Desktop\ISW2018\ISW2018\Material Practico\Trabajos Practicos\Evaluables\Imagenes\ISW_TPE_01_IMG_01.png"/>
-                    <pic:cNvPicPr>
-                      <a:picLocks noChangeAspect="1" noChangeArrowheads="1"/>
-                    </pic:cNvPicPr>
+                    <pic:cNvPr id="2" name="ISW_TPE_01_IMG_01.png"/>
+                    <pic:cNvPicPr/>
                   </pic:nvPicPr>
                   <pic:blipFill>
                     <a:blip r:embed="rId8">
@@ -2273,49 +2269,18 @@
                         </a:ext>
                       </a:extLst>
                     </a:blip>
-                    <a:srcRect/>
                     <a:stretch>
                       <a:fillRect/>
                     </a:stretch>
                   </pic:blipFill>
-                  <pic:spPr bwMode="auto">
+                  <pic:spPr>
                     <a:xfrm>
                       <a:off x="0" y="0"/>
-                      <a:ext cx="4296616" cy="6398424"/>
+                      <a:ext cx="3724065" cy="5545793"/>
                     </a:xfrm>
                     <a:prstGeom prst="rect">
                       <a:avLst/>
                     </a:prstGeom>
-                    <a:solidFill>
-                      <a:srgbClr val="FFFFFF">
-                        <a:shade val="85000"/>
-                      </a:srgbClr>
-                    </a:solidFill>
-                    <a:ln w="88900" cap="sq">
-                      <a:solidFill>
-                        <a:srgbClr val="FFFFFF"/>
-                      </a:solidFill>
-                      <a:miter lim="800000"/>
-                    </a:ln>
-                    <a:effectLst>
-                      <a:outerShdw blurRad="55000" dist="18000" dir="5400000" algn="tl" rotWithShape="0">
-                        <a:srgbClr val="000000">
-                          <a:alpha val="40000"/>
-                        </a:srgbClr>
-                      </a:outerShdw>
-                    </a:effectLst>
-                    <a:scene3d>
-                      <a:camera prst="orthographicFront"/>
-                      <a:lightRig rig="twoPt" dir="t">
-                        <a:rot lat="0" lon="0" rev="7200000"/>
-                      </a:lightRig>
-                    </a:scene3d>
-                    <a:sp3d>
-                      <a:bevelT w="25400" h="19050"/>
-                      <a:contourClr>
-                        <a:srgbClr val="FFFFFF"/>
-                      </a:contourClr>
-                    </a:sp3d>
                   </pic:spPr>
                 </pic:pic>
               </a:graphicData>
@@ -2528,7 +2493,7 @@
           <w:color w:val="auto"/>
         </w:rPr>
       </w:pPr>
-      <w:bookmarkStart w:id="1" w:name="_Toc510914116"/>
+      <w:bookmarkStart w:id="2" w:name="_Toc510914116"/>
       <w:r>
         <w:rPr>
           <w:rFonts w:ascii="Times New Roman" w:hAnsi="Times New Roman" w:cs="Times New Roman"/>
@@ -2538,7 +2503,7 @@
         <w:lastRenderedPageBreak/>
         <w:t>ITEMS DE CONFIGURACION</w:t>
       </w:r>
-      <w:bookmarkEnd w:id="1"/>
+      <w:bookmarkEnd w:id="2"/>
     </w:p>
     <w:p>
       <w:pPr>
@@ -2813,7 +2778,6 @@
               </w:rPr>
               <w:t>ISW_EJ_RESUELTOS_&lt;año&gt;.</w:t>
             </w:r>
-            <w:proofErr w:type="spellStart"/>
             <w:r>
               <w:rPr>
                 <w:rFonts w:ascii="Times New Roman" w:eastAsia="Times New Roman" w:hAnsi="Times New Roman" w:cs="Times New Roman"/>
@@ -2824,7 +2788,6 @@
               </w:rPr>
               <w:t>docx</w:t>
             </w:r>
-            <w:proofErr w:type="spellEnd"/>
           </w:p>
         </w:tc>
         <w:tc>
@@ -3213,20 +3176,8 @@
                 <w:szCs w:val="18"/>
                 <w:lang w:eastAsia="es-ES"/>
               </w:rPr>
-              <w:t>[XX]&gt;.</w:t>
-            </w:r>
-            <w:proofErr w:type="spellStart"/>
-            <w:r>
-              <w:rPr>
-                <w:rFonts w:ascii="Times New Roman" w:eastAsia="Times New Roman" w:hAnsi="Times New Roman" w:cs="Times New Roman"/>
-                <w:color w:val="000000"/>
-                <w:sz w:val="18"/>
-                <w:szCs w:val="18"/>
-                <w:lang w:eastAsia="es-ES"/>
-              </w:rPr>
-              <w:t>png</w:t>
-            </w:r>
-            <w:proofErr w:type="spellEnd"/>
+              <w:t>[XX]&gt;.png</w:t>
+            </w:r>
           </w:p>
         </w:tc>
         <w:tc>
@@ -3487,20 +3438,8 @@
                 <w:szCs w:val="18"/>
                 <w:lang w:eastAsia="es-ES"/>
               </w:rPr>
-              <w:t>[XX]&gt;_&lt;tema&gt;.</w:t>
-            </w:r>
-            <w:proofErr w:type="spellStart"/>
-            <w:r>
-              <w:rPr>
-                <w:rFonts w:ascii="Times New Roman" w:eastAsia="Times New Roman" w:hAnsi="Times New Roman" w:cs="Times New Roman"/>
-                <w:color w:val="000000"/>
-                <w:sz w:val="18"/>
-                <w:szCs w:val="18"/>
-                <w:lang w:eastAsia="es-ES"/>
-              </w:rPr>
-              <w:t>docx</w:t>
-            </w:r>
-            <w:proofErr w:type="spellEnd"/>
+              <w:t>[XX]&gt;_&lt;tema&gt;.docx</w:t>
+            </w:r>
           </w:p>
         </w:tc>
         <w:tc>
@@ -3741,20 +3680,8 @@
                 <w:szCs w:val="18"/>
                 <w:lang w:eastAsia="es-ES"/>
               </w:rPr>
-              <w:t>[XX]&gt;.</w:t>
-            </w:r>
-            <w:proofErr w:type="spellStart"/>
-            <w:r>
-              <w:rPr>
-                <w:rFonts w:ascii="Times New Roman" w:eastAsia="Times New Roman" w:hAnsi="Times New Roman" w:cs="Times New Roman"/>
-                <w:color w:val="000000"/>
-                <w:sz w:val="18"/>
-                <w:szCs w:val="18"/>
-                <w:lang w:eastAsia="es-ES"/>
-              </w:rPr>
-              <w:t>png</w:t>
-            </w:r>
-            <w:proofErr w:type="spellEnd"/>
+              <w:t>[XX]&gt;.png</w:t>
+            </w:r>
           </w:p>
         </w:tc>
         <w:tc>
@@ -3985,20 +3912,8 @@
                 <w:szCs w:val="18"/>
                 <w:lang w:eastAsia="es-ES"/>
               </w:rPr>
-              <w:t>[XX]&gt;_&lt;tema&gt;.</w:t>
-            </w:r>
-            <w:proofErr w:type="spellStart"/>
-            <w:r>
-              <w:rPr>
-                <w:rFonts w:ascii="Times New Roman" w:eastAsia="Times New Roman" w:hAnsi="Times New Roman" w:cs="Times New Roman"/>
-                <w:color w:val="000000"/>
-                <w:sz w:val="18"/>
-                <w:szCs w:val="18"/>
-                <w:lang w:eastAsia="es-ES"/>
-              </w:rPr>
-              <w:t>docx</w:t>
-            </w:r>
-            <w:proofErr w:type="spellEnd"/>
+              <w:t>[XX]&gt;_&lt;tema&gt;.docx</w:t>
+            </w:r>
           </w:p>
         </w:tc>
         <w:tc>
@@ -4596,19 +4511,7 @@
                 <w:szCs w:val="20"/>
                 <w:lang w:eastAsia="es-ES"/>
               </w:rPr>
-              <w:t>/Mate</w:t>
-            </w:r>
-            <w:bookmarkStart w:id="2" w:name="_GoBack"/>
-            <w:bookmarkEnd w:id="2"/>
-            <w:r>
-              <w:rPr>
-                <w:rFonts w:ascii="Consolas" w:eastAsia="Times New Roman" w:hAnsi="Consolas" w:cs="Consolas"/>
-                <w:color w:val="000000"/>
-                <w:sz w:val="20"/>
-                <w:szCs w:val="20"/>
-                <w:lang w:eastAsia="es-ES"/>
-              </w:rPr>
-              <w:t>rial T</w:t>
+              <w:t>/Material T</w:t>
             </w:r>
             <w:r>
               <w:rPr>
@@ -4761,20 +4664,8 @@
                 <w:szCs w:val="18"/>
                 <w:lang w:eastAsia="es-ES"/>
               </w:rPr>
-              <w:t>[XX]&gt;_&lt;autor&gt;.</w:t>
-            </w:r>
-            <w:proofErr w:type="spellStart"/>
-            <w:r>
-              <w:rPr>
-                <w:rFonts w:ascii="Times New Roman" w:eastAsia="Times New Roman" w:hAnsi="Times New Roman" w:cs="Times New Roman"/>
-                <w:color w:val="000000"/>
-                <w:sz w:val="18"/>
-                <w:szCs w:val="18"/>
-                <w:lang w:eastAsia="es-ES"/>
-              </w:rPr>
-              <w:t>docx</w:t>
-            </w:r>
-            <w:proofErr w:type="spellEnd"/>
+              <w:t>[XX]&gt;_&lt;autor&gt;.docx</w:t>
+            </w:r>
           </w:p>
         </w:tc>
         <w:tc>
@@ -5236,7 +5127,7 @@
 </file>
 
 <file path=word/endnotes.xml><?xml version="1.0" encoding="utf-8"?>
-<w:endnotes xmlns:wpc="http://schemas.microsoft.com/office/word/2010/wordprocessingCanvas" xmlns:cx="http://schemas.microsoft.com/office/drawing/2014/chartex" xmlns:mc="http://schemas.openxmlformats.org/markup-compatibility/2006" xmlns:o="urn:schemas-microsoft-com:office:office" xmlns:r="http://schemas.openxmlformats.org/officeDocument/2006/relationships" xmlns:m="http://schemas.openxmlformats.org/officeDocument/2006/math" xmlns:v="urn:schemas-microsoft-com:vml" xmlns:wp14="http://schemas.microsoft.com/office/word/2010/wordprocessingDrawing" xmlns:wp="http://schemas.openxmlformats.org/drawingml/2006/wordprocessingDrawing" xmlns:w10="urn:schemas-microsoft-com:office:word" xmlns:w="http://schemas.openxmlformats.org/wordprocessingml/2006/main" xmlns:w14="http://schemas.microsoft.com/office/word/2010/wordml" xmlns:w15="http://schemas.microsoft.com/office/word/2012/wordml" xmlns:w16se="http://schemas.microsoft.com/office/word/2015/wordml/symex" xmlns:wpg="http://schemas.microsoft.com/office/word/2010/wordprocessingGroup" xmlns:wpi="http://schemas.microsoft.com/office/word/2010/wordprocessingInk" xmlns:wne="http://schemas.microsoft.com/office/word/2006/wordml" xmlns:wps="http://schemas.microsoft.com/office/word/2010/wordprocessingShape" mc:Ignorable="w14 w15 w16se wp14">
+<w:endnotes xmlns:wpc="http://schemas.microsoft.com/office/word/2010/wordprocessingCanvas" xmlns:cx="http://schemas.microsoft.com/office/drawing/2014/chartex" xmlns:cx1="http://schemas.microsoft.com/office/drawing/2015/9/8/chartex" xmlns:cx2="http://schemas.microsoft.com/office/drawing/2015/10/21/chartex" xmlns:cx3="http://schemas.microsoft.com/office/drawing/2016/5/9/chartex" xmlns:cx4="http://schemas.microsoft.com/office/drawing/2016/5/10/chartex" xmlns:cx5="http://schemas.microsoft.com/office/drawing/2016/5/11/chartex" xmlns:cx6="http://schemas.microsoft.com/office/drawing/2016/5/12/chartex" xmlns:cx7="http://schemas.microsoft.com/office/drawing/2016/5/13/chartex" xmlns:cx8="http://schemas.microsoft.com/office/drawing/2016/5/14/chartex" xmlns:mc="http://schemas.openxmlformats.org/markup-compatibility/2006" xmlns:aink="http://schemas.microsoft.com/office/drawing/2016/ink" xmlns:am3d="http://schemas.microsoft.com/office/drawing/2017/model3d" xmlns:o="urn:schemas-microsoft-com:office:office" xmlns:r="http://schemas.openxmlformats.org/officeDocument/2006/relationships" xmlns:m="http://schemas.openxmlformats.org/officeDocument/2006/math" xmlns:v="urn:schemas-microsoft-com:vml" xmlns:wp14="http://schemas.microsoft.com/office/word/2010/wordprocessingDrawing" xmlns:wp="http://schemas.openxmlformats.org/drawingml/2006/wordprocessingDrawing" xmlns:w10="urn:schemas-microsoft-com:office:word" xmlns:w="http://schemas.openxmlformats.org/wordprocessingml/2006/main" xmlns:w14="http://schemas.microsoft.com/office/word/2010/wordml" xmlns:w15="http://schemas.microsoft.com/office/word/2012/wordml" xmlns:w16cid="http://schemas.microsoft.com/office/word/2016/wordml/cid" xmlns:w16se="http://schemas.microsoft.com/office/word/2015/wordml/symex" xmlns:wpg="http://schemas.microsoft.com/office/word/2010/wordprocessingGroup" xmlns:wpi="http://schemas.microsoft.com/office/word/2010/wordprocessingInk" xmlns:wne="http://schemas.microsoft.com/office/word/2006/wordml" xmlns:wps="http://schemas.microsoft.com/office/word/2010/wordprocessingShape" mc:Ignorable="w14 w15 w16se w16cid wp14">
   <w:endnote w:type="separator" w:id="-1">
     <w:p>
       <w:pPr>
@@ -5261,7 +5152,7 @@
 </file>
 
 <file path=word/footer1.xml><?xml version="1.0" encoding="utf-8"?>
-<w:ftr xmlns:wpc="http://schemas.microsoft.com/office/word/2010/wordprocessingCanvas" xmlns:cx="http://schemas.microsoft.com/office/drawing/2014/chartex" xmlns:mc="http://schemas.openxmlformats.org/markup-compatibility/2006" xmlns:o="urn:schemas-microsoft-com:office:office" xmlns:r="http://schemas.openxmlformats.org/officeDocument/2006/relationships" xmlns:m="http://schemas.openxmlformats.org/officeDocument/2006/math" xmlns:v="urn:schemas-microsoft-com:vml" xmlns:wp14="http://schemas.microsoft.com/office/word/2010/wordprocessingDrawing" xmlns:wp="http://schemas.openxmlformats.org/drawingml/2006/wordprocessingDrawing" xmlns:w10="urn:schemas-microsoft-com:office:word" xmlns:w="http://schemas.openxmlformats.org/wordprocessingml/2006/main" xmlns:w14="http://schemas.microsoft.com/office/word/2010/wordml" xmlns:w15="http://schemas.microsoft.com/office/word/2012/wordml" xmlns:w16se="http://schemas.microsoft.com/office/word/2015/wordml/symex" xmlns:wpg="http://schemas.microsoft.com/office/word/2010/wordprocessingGroup" xmlns:wpi="http://schemas.microsoft.com/office/word/2010/wordprocessingInk" xmlns:wne="http://schemas.microsoft.com/office/word/2006/wordml" xmlns:wps="http://schemas.microsoft.com/office/word/2010/wordprocessingShape" mc:Ignorable="w14 w15 w16se wp14">
+<w:ftr xmlns:wpc="http://schemas.microsoft.com/office/word/2010/wordprocessingCanvas" xmlns:cx="http://schemas.microsoft.com/office/drawing/2014/chartex" xmlns:cx1="http://schemas.microsoft.com/office/drawing/2015/9/8/chartex" xmlns:cx2="http://schemas.microsoft.com/office/drawing/2015/10/21/chartex" xmlns:cx3="http://schemas.microsoft.com/office/drawing/2016/5/9/chartex" xmlns:cx4="http://schemas.microsoft.com/office/drawing/2016/5/10/chartex" xmlns:cx5="http://schemas.microsoft.com/office/drawing/2016/5/11/chartex" xmlns:cx6="http://schemas.microsoft.com/office/drawing/2016/5/12/chartex" xmlns:cx7="http://schemas.microsoft.com/office/drawing/2016/5/13/chartex" xmlns:cx8="http://schemas.microsoft.com/office/drawing/2016/5/14/chartex" xmlns:mc="http://schemas.openxmlformats.org/markup-compatibility/2006" xmlns:aink="http://schemas.microsoft.com/office/drawing/2016/ink" xmlns:am3d="http://schemas.microsoft.com/office/drawing/2017/model3d" xmlns:o="urn:schemas-microsoft-com:office:office" xmlns:r="http://schemas.openxmlformats.org/officeDocument/2006/relationships" xmlns:m="http://schemas.openxmlformats.org/officeDocument/2006/math" xmlns:v="urn:schemas-microsoft-com:vml" xmlns:wp14="http://schemas.microsoft.com/office/word/2010/wordprocessingDrawing" xmlns:wp="http://schemas.openxmlformats.org/drawingml/2006/wordprocessingDrawing" xmlns:w10="urn:schemas-microsoft-com:office:word" xmlns:w="http://schemas.openxmlformats.org/wordprocessingml/2006/main" xmlns:w14="http://schemas.microsoft.com/office/word/2010/wordml" xmlns:w15="http://schemas.microsoft.com/office/word/2012/wordml" xmlns:w16cid="http://schemas.microsoft.com/office/word/2016/wordml/cid" xmlns:w16se="http://schemas.microsoft.com/office/word/2015/wordml/symex" xmlns:wpg="http://schemas.microsoft.com/office/word/2010/wordprocessingGroup" xmlns:wpi="http://schemas.microsoft.com/office/word/2010/wordprocessingInk" xmlns:wne="http://schemas.microsoft.com/office/word/2006/wordml" xmlns:wps="http://schemas.microsoft.com/office/word/2010/wordprocessingShape" mc:Ignorable="w14 w15 w16se w16cid wp14">
   <w:sdt>
     <w:sdtPr>
       <w:rPr>
@@ -5339,7 +5230,7 @@
 </file>
 
 <file path=word/footnotes.xml><?xml version="1.0" encoding="utf-8"?>
-<w:footnotes xmlns:wpc="http://schemas.microsoft.com/office/word/2010/wordprocessingCanvas" xmlns:cx="http://schemas.microsoft.com/office/drawing/2014/chartex" xmlns:mc="http://schemas.openxmlformats.org/markup-compatibility/2006" xmlns:o="urn:schemas-microsoft-com:office:office" xmlns:r="http://schemas.openxmlformats.org/officeDocument/2006/relationships" xmlns:m="http://schemas.openxmlformats.org/officeDocument/2006/math" xmlns:v="urn:schemas-microsoft-com:vml" xmlns:wp14="http://schemas.microsoft.com/office/word/2010/wordprocessingDrawing" xmlns:wp="http://schemas.openxmlformats.org/drawingml/2006/wordprocessingDrawing" xmlns:w10="urn:schemas-microsoft-com:office:word" xmlns:w="http://schemas.openxmlformats.org/wordprocessingml/2006/main" xmlns:w14="http://schemas.microsoft.com/office/word/2010/wordml" xmlns:w15="http://schemas.microsoft.com/office/word/2012/wordml" xmlns:w16se="http://schemas.microsoft.com/office/word/2015/wordml/symex" xmlns:wpg="http://schemas.microsoft.com/office/word/2010/wordprocessingGroup" xmlns:wpi="http://schemas.microsoft.com/office/word/2010/wordprocessingInk" xmlns:wne="http://schemas.microsoft.com/office/word/2006/wordml" xmlns:wps="http://schemas.microsoft.com/office/word/2010/wordprocessingShape" mc:Ignorable="w14 w15 w16se wp14">
+<w:footnotes xmlns:wpc="http://schemas.microsoft.com/office/word/2010/wordprocessingCanvas" xmlns:cx="http://schemas.microsoft.com/office/drawing/2014/chartex" xmlns:cx1="http://schemas.microsoft.com/office/drawing/2015/9/8/chartex" xmlns:cx2="http://schemas.microsoft.com/office/drawing/2015/10/21/chartex" xmlns:cx3="http://schemas.microsoft.com/office/drawing/2016/5/9/chartex" xmlns:cx4="http://schemas.microsoft.com/office/drawing/2016/5/10/chartex" xmlns:cx5="http://schemas.microsoft.com/office/drawing/2016/5/11/chartex" xmlns:cx6="http://schemas.microsoft.com/office/drawing/2016/5/12/chartex" xmlns:cx7="http://schemas.microsoft.com/office/drawing/2016/5/13/chartex" xmlns:cx8="http://schemas.microsoft.com/office/drawing/2016/5/14/chartex" xmlns:mc="http://schemas.openxmlformats.org/markup-compatibility/2006" xmlns:aink="http://schemas.microsoft.com/office/drawing/2016/ink" xmlns:am3d="http://schemas.microsoft.com/office/drawing/2017/model3d" xmlns:o="urn:schemas-microsoft-com:office:office" xmlns:r="http://schemas.openxmlformats.org/officeDocument/2006/relationships" xmlns:m="http://schemas.openxmlformats.org/officeDocument/2006/math" xmlns:v="urn:schemas-microsoft-com:vml" xmlns:wp14="http://schemas.microsoft.com/office/word/2010/wordprocessingDrawing" xmlns:wp="http://schemas.openxmlformats.org/drawingml/2006/wordprocessingDrawing" xmlns:w10="urn:schemas-microsoft-com:office:word" xmlns:w="http://schemas.openxmlformats.org/wordprocessingml/2006/main" xmlns:w14="http://schemas.microsoft.com/office/word/2010/wordml" xmlns:w15="http://schemas.microsoft.com/office/word/2012/wordml" xmlns:w16cid="http://schemas.microsoft.com/office/word/2016/wordml/cid" xmlns:w16se="http://schemas.microsoft.com/office/word/2015/wordml/symex" xmlns:wpg="http://schemas.microsoft.com/office/word/2010/wordprocessingGroup" xmlns:wpi="http://schemas.microsoft.com/office/word/2010/wordprocessingInk" xmlns:wne="http://schemas.microsoft.com/office/word/2006/wordml" xmlns:wps="http://schemas.microsoft.com/office/word/2010/wordprocessingShape" mc:Ignorable="w14 w15 w16se w16cid wp14">
   <w:footnote w:type="separator" w:id="-1">
     <w:p>
       <w:pPr>
@@ -5364,7 +5255,7 @@
 </file>
 
 <file path=word/header1.xml><?xml version="1.0" encoding="utf-8"?>
-<w:hdr xmlns:wpc="http://schemas.microsoft.com/office/word/2010/wordprocessingCanvas" xmlns:cx="http://schemas.microsoft.com/office/drawing/2014/chartex" xmlns:mc="http://schemas.openxmlformats.org/markup-compatibility/2006" xmlns:o="urn:schemas-microsoft-com:office:office" xmlns:r="http://schemas.openxmlformats.org/officeDocument/2006/relationships" xmlns:m="http://schemas.openxmlformats.org/officeDocument/2006/math" xmlns:v="urn:schemas-microsoft-com:vml" xmlns:wp14="http://schemas.microsoft.com/office/word/2010/wordprocessingDrawing" xmlns:wp="http://schemas.openxmlformats.org/drawingml/2006/wordprocessingDrawing" xmlns:w10="urn:schemas-microsoft-com:office:word" xmlns:w="http://schemas.openxmlformats.org/wordprocessingml/2006/main" xmlns:w14="http://schemas.microsoft.com/office/word/2010/wordml" xmlns:w15="http://schemas.microsoft.com/office/word/2012/wordml" xmlns:w16se="http://schemas.microsoft.com/office/word/2015/wordml/symex" xmlns:wpg="http://schemas.microsoft.com/office/word/2010/wordprocessingGroup" xmlns:wpi="http://schemas.microsoft.com/office/word/2010/wordprocessingInk" xmlns:wne="http://schemas.microsoft.com/office/word/2006/wordml" xmlns:wps="http://schemas.microsoft.com/office/word/2010/wordprocessingShape" mc:Ignorable="w14 w15 w16se wp14">
+<w:hdr xmlns:wpc="http://schemas.microsoft.com/office/word/2010/wordprocessingCanvas" xmlns:cx="http://schemas.microsoft.com/office/drawing/2014/chartex" xmlns:cx1="http://schemas.microsoft.com/office/drawing/2015/9/8/chartex" xmlns:cx2="http://schemas.microsoft.com/office/drawing/2015/10/21/chartex" xmlns:cx3="http://schemas.microsoft.com/office/drawing/2016/5/9/chartex" xmlns:cx4="http://schemas.microsoft.com/office/drawing/2016/5/10/chartex" xmlns:cx5="http://schemas.microsoft.com/office/drawing/2016/5/11/chartex" xmlns:cx6="http://schemas.microsoft.com/office/drawing/2016/5/12/chartex" xmlns:cx7="http://schemas.microsoft.com/office/drawing/2016/5/13/chartex" xmlns:cx8="http://schemas.microsoft.com/office/drawing/2016/5/14/chartex" xmlns:mc="http://schemas.openxmlformats.org/markup-compatibility/2006" xmlns:aink="http://schemas.microsoft.com/office/drawing/2016/ink" xmlns:am3d="http://schemas.microsoft.com/office/drawing/2017/model3d" xmlns:o="urn:schemas-microsoft-com:office:office" xmlns:r="http://schemas.openxmlformats.org/officeDocument/2006/relationships" xmlns:m="http://schemas.openxmlformats.org/officeDocument/2006/math" xmlns:v="urn:schemas-microsoft-com:vml" xmlns:wp14="http://schemas.microsoft.com/office/word/2010/wordprocessingDrawing" xmlns:wp="http://schemas.openxmlformats.org/drawingml/2006/wordprocessingDrawing" xmlns:w10="urn:schemas-microsoft-com:office:word" xmlns:w="http://schemas.openxmlformats.org/wordprocessingml/2006/main" xmlns:w14="http://schemas.microsoft.com/office/word/2010/wordml" xmlns:w15="http://schemas.microsoft.com/office/word/2012/wordml" xmlns:w16cid="http://schemas.microsoft.com/office/word/2016/wordml/cid" xmlns:w16se="http://schemas.microsoft.com/office/word/2015/wordml/symex" xmlns:wpg="http://schemas.microsoft.com/office/word/2010/wordprocessingGroup" xmlns:wpi="http://schemas.microsoft.com/office/word/2010/wordprocessingInk" xmlns:wne="http://schemas.microsoft.com/office/word/2006/wordml" xmlns:wps="http://schemas.microsoft.com/office/word/2010/wordprocessingShape" mc:Ignorable="w14 w15 w16se w16cid wp14">
   <w:p>
     <w:pPr>
       <w:pStyle w:val="Encabezado"/>
@@ -5374,7 +5265,7 @@
 </file>
 
 <file path=word/header2.xml><?xml version="1.0" encoding="utf-8"?>
-<w:hdr xmlns:wpc="http://schemas.microsoft.com/office/word/2010/wordprocessingCanvas" xmlns:cx="http://schemas.microsoft.com/office/drawing/2014/chartex" xmlns:mc="http://schemas.openxmlformats.org/markup-compatibility/2006" xmlns:o="urn:schemas-microsoft-com:office:office" xmlns:r="http://schemas.openxmlformats.org/officeDocument/2006/relationships" xmlns:m="http://schemas.openxmlformats.org/officeDocument/2006/math" xmlns:v="urn:schemas-microsoft-com:vml" xmlns:wp14="http://schemas.microsoft.com/office/word/2010/wordprocessingDrawing" xmlns:wp="http://schemas.openxmlformats.org/drawingml/2006/wordprocessingDrawing" xmlns:w10="urn:schemas-microsoft-com:office:word" xmlns:w="http://schemas.openxmlformats.org/wordprocessingml/2006/main" xmlns:w14="http://schemas.microsoft.com/office/word/2010/wordml" xmlns:w15="http://schemas.microsoft.com/office/word/2012/wordml" xmlns:w16se="http://schemas.microsoft.com/office/word/2015/wordml/symex" xmlns:wpg="http://schemas.microsoft.com/office/word/2010/wordprocessingGroup" xmlns:wpi="http://schemas.microsoft.com/office/word/2010/wordprocessingInk" xmlns:wne="http://schemas.microsoft.com/office/word/2006/wordml" xmlns:wps="http://schemas.microsoft.com/office/word/2010/wordprocessingShape" mc:Ignorable="w14 w15 w16se wp14">
+<w:hdr xmlns:wpc="http://schemas.microsoft.com/office/word/2010/wordprocessingCanvas" xmlns:cx="http://schemas.microsoft.com/office/drawing/2014/chartex" xmlns:cx1="http://schemas.microsoft.com/office/drawing/2015/9/8/chartex" xmlns:cx2="http://schemas.microsoft.com/office/drawing/2015/10/21/chartex" xmlns:cx3="http://schemas.microsoft.com/office/drawing/2016/5/9/chartex" xmlns:cx4="http://schemas.microsoft.com/office/drawing/2016/5/10/chartex" xmlns:cx5="http://schemas.microsoft.com/office/drawing/2016/5/11/chartex" xmlns:cx6="http://schemas.microsoft.com/office/drawing/2016/5/12/chartex" xmlns:cx7="http://schemas.microsoft.com/office/drawing/2016/5/13/chartex" xmlns:cx8="http://schemas.microsoft.com/office/drawing/2016/5/14/chartex" xmlns:mc="http://schemas.openxmlformats.org/markup-compatibility/2006" xmlns:aink="http://schemas.microsoft.com/office/drawing/2016/ink" xmlns:am3d="http://schemas.microsoft.com/office/drawing/2017/model3d" xmlns:o="urn:schemas-microsoft-com:office:office" xmlns:r="http://schemas.openxmlformats.org/officeDocument/2006/relationships" xmlns:m="http://schemas.openxmlformats.org/officeDocument/2006/math" xmlns:v="urn:schemas-microsoft-com:vml" xmlns:wp14="http://schemas.microsoft.com/office/word/2010/wordprocessingDrawing" xmlns:wp="http://schemas.openxmlformats.org/drawingml/2006/wordprocessingDrawing" xmlns:w10="urn:schemas-microsoft-com:office:word" xmlns:w="http://schemas.openxmlformats.org/wordprocessingml/2006/main" xmlns:w14="http://schemas.microsoft.com/office/word/2010/wordml" xmlns:w15="http://schemas.microsoft.com/office/word/2012/wordml" xmlns:w16cid="http://schemas.microsoft.com/office/word/2016/wordml/cid" xmlns:w16se="http://schemas.microsoft.com/office/word/2015/wordml/symex" xmlns:wpg="http://schemas.microsoft.com/office/word/2010/wordprocessingGroup" xmlns:wpi="http://schemas.microsoft.com/office/word/2010/wordprocessingInk" xmlns:wne="http://schemas.microsoft.com/office/word/2006/wordml" xmlns:wps="http://schemas.microsoft.com/office/word/2010/wordprocessingShape" mc:Ignorable="w14 w15 w16se w16cid wp14">
   <w:p>
     <w:pPr>
       <w:pStyle w:val="Encabezado"/>
@@ -5991,7 +5882,7 @@
 </file>
 
 <file path=word/header3.xml><?xml version="1.0" encoding="utf-8"?>
-<w:hdr xmlns:wpc="http://schemas.microsoft.com/office/word/2010/wordprocessingCanvas" xmlns:cx="http://schemas.microsoft.com/office/drawing/2014/chartex" xmlns:mc="http://schemas.openxmlformats.org/markup-compatibility/2006" xmlns:o="urn:schemas-microsoft-com:office:office" xmlns:r="http://schemas.openxmlformats.org/officeDocument/2006/relationships" xmlns:m="http://schemas.openxmlformats.org/officeDocument/2006/math" xmlns:v="urn:schemas-microsoft-com:vml" xmlns:wp14="http://schemas.microsoft.com/office/word/2010/wordprocessingDrawing" xmlns:wp="http://schemas.openxmlformats.org/drawingml/2006/wordprocessingDrawing" xmlns:w10="urn:schemas-microsoft-com:office:word" xmlns:w="http://schemas.openxmlformats.org/wordprocessingml/2006/main" xmlns:w14="http://schemas.microsoft.com/office/word/2010/wordml" xmlns:w15="http://schemas.microsoft.com/office/word/2012/wordml" xmlns:w16se="http://schemas.microsoft.com/office/word/2015/wordml/symex" xmlns:wpg="http://schemas.microsoft.com/office/word/2010/wordprocessingGroup" xmlns:wpi="http://schemas.microsoft.com/office/word/2010/wordprocessingInk" xmlns:wne="http://schemas.microsoft.com/office/word/2006/wordml" xmlns:wps="http://schemas.microsoft.com/office/word/2010/wordprocessingShape" mc:Ignorable="w14 w15 w16se wp14">
+<w:hdr xmlns:wpc="http://schemas.microsoft.com/office/word/2010/wordprocessingCanvas" xmlns:cx="http://schemas.microsoft.com/office/drawing/2014/chartex" xmlns:cx1="http://schemas.microsoft.com/office/drawing/2015/9/8/chartex" xmlns:cx2="http://schemas.microsoft.com/office/drawing/2015/10/21/chartex" xmlns:cx3="http://schemas.microsoft.com/office/drawing/2016/5/9/chartex" xmlns:cx4="http://schemas.microsoft.com/office/drawing/2016/5/10/chartex" xmlns:cx5="http://schemas.microsoft.com/office/drawing/2016/5/11/chartex" xmlns:cx6="http://schemas.microsoft.com/office/drawing/2016/5/12/chartex" xmlns:cx7="http://schemas.microsoft.com/office/drawing/2016/5/13/chartex" xmlns:cx8="http://schemas.microsoft.com/office/drawing/2016/5/14/chartex" xmlns:mc="http://schemas.openxmlformats.org/markup-compatibility/2006" xmlns:aink="http://schemas.microsoft.com/office/drawing/2016/ink" xmlns:am3d="http://schemas.microsoft.com/office/drawing/2017/model3d" xmlns:o="urn:schemas-microsoft-com:office:office" xmlns:r="http://schemas.openxmlformats.org/officeDocument/2006/relationships" xmlns:m="http://schemas.openxmlformats.org/officeDocument/2006/math" xmlns:v="urn:schemas-microsoft-com:vml" xmlns:wp14="http://schemas.microsoft.com/office/word/2010/wordprocessingDrawing" xmlns:wp="http://schemas.openxmlformats.org/drawingml/2006/wordprocessingDrawing" xmlns:w10="urn:schemas-microsoft-com:office:word" xmlns:w="http://schemas.openxmlformats.org/wordprocessingml/2006/main" xmlns:w14="http://schemas.microsoft.com/office/word/2010/wordml" xmlns:w15="http://schemas.microsoft.com/office/word/2012/wordml" xmlns:w16cid="http://schemas.microsoft.com/office/word/2016/wordml/cid" xmlns:w16se="http://schemas.microsoft.com/office/word/2015/wordml/symex" xmlns:wpg="http://schemas.microsoft.com/office/word/2010/wordprocessingGroup" xmlns:wpi="http://schemas.microsoft.com/office/word/2010/wordprocessingInk" xmlns:wne="http://schemas.microsoft.com/office/word/2006/wordml" xmlns:wps="http://schemas.microsoft.com/office/word/2010/wordprocessingShape" mc:Ignorable="w14 w15 w16se w16cid wp14">
   <w:p>
     <w:pPr>
       <w:pStyle w:val="Encabezado"/>
@@ -6592,7 +6483,7 @@
 </file>
 
 <file path=word/header4.xml><?xml version="1.0" encoding="utf-8"?>
-<w:hdr xmlns:wpc="http://schemas.microsoft.com/office/word/2010/wordprocessingCanvas" xmlns:cx="http://schemas.microsoft.com/office/drawing/2014/chartex" xmlns:mc="http://schemas.openxmlformats.org/markup-compatibility/2006" xmlns:o="urn:schemas-microsoft-com:office:office" xmlns:r="http://schemas.openxmlformats.org/officeDocument/2006/relationships" xmlns:m="http://schemas.openxmlformats.org/officeDocument/2006/math" xmlns:v="urn:schemas-microsoft-com:vml" xmlns:wp14="http://schemas.microsoft.com/office/word/2010/wordprocessingDrawing" xmlns:wp="http://schemas.openxmlformats.org/drawingml/2006/wordprocessingDrawing" xmlns:w10="urn:schemas-microsoft-com:office:word" xmlns:w="http://schemas.openxmlformats.org/wordprocessingml/2006/main" xmlns:w14="http://schemas.microsoft.com/office/word/2010/wordml" xmlns:w15="http://schemas.microsoft.com/office/word/2012/wordml" xmlns:w16se="http://schemas.microsoft.com/office/word/2015/wordml/symex" xmlns:wpg="http://schemas.microsoft.com/office/word/2010/wordprocessingGroup" xmlns:wpi="http://schemas.microsoft.com/office/word/2010/wordprocessingInk" xmlns:wne="http://schemas.microsoft.com/office/word/2006/wordml" xmlns:wps="http://schemas.microsoft.com/office/word/2010/wordprocessingShape" mc:Ignorable="w14 w15 w16se wp14">
+<w:hdr xmlns:wpc="http://schemas.microsoft.com/office/word/2010/wordprocessingCanvas" xmlns:cx="http://schemas.microsoft.com/office/drawing/2014/chartex" xmlns:cx1="http://schemas.microsoft.com/office/drawing/2015/9/8/chartex" xmlns:cx2="http://schemas.microsoft.com/office/drawing/2015/10/21/chartex" xmlns:cx3="http://schemas.microsoft.com/office/drawing/2016/5/9/chartex" xmlns:cx4="http://schemas.microsoft.com/office/drawing/2016/5/10/chartex" xmlns:cx5="http://schemas.microsoft.com/office/drawing/2016/5/11/chartex" xmlns:cx6="http://schemas.microsoft.com/office/drawing/2016/5/12/chartex" xmlns:cx7="http://schemas.microsoft.com/office/drawing/2016/5/13/chartex" xmlns:cx8="http://schemas.microsoft.com/office/drawing/2016/5/14/chartex" xmlns:mc="http://schemas.openxmlformats.org/markup-compatibility/2006" xmlns:aink="http://schemas.microsoft.com/office/drawing/2016/ink" xmlns:am3d="http://schemas.microsoft.com/office/drawing/2017/model3d" xmlns:o="urn:schemas-microsoft-com:office:office" xmlns:r="http://schemas.openxmlformats.org/officeDocument/2006/relationships" xmlns:m="http://schemas.openxmlformats.org/officeDocument/2006/math" xmlns:v="urn:schemas-microsoft-com:vml" xmlns:wp14="http://schemas.microsoft.com/office/word/2010/wordprocessingDrawing" xmlns:wp="http://schemas.openxmlformats.org/drawingml/2006/wordprocessingDrawing" xmlns:w10="urn:schemas-microsoft-com:office:word" xmlns:w="http://schemas.openxmlformats.org/wordprocessingml/2006/main" xmlns:w14="http://schemas.microsoft.com/office/word/2010/wordml" xmlns:w15="http://schemas.microsoft.com/office/word/2012/wordml" xmlns:w16cid="http://schemas.microsoft.com/office/word/2016/wordml/cid" xmlns:w16se="http://schemas.microsoft.com/office/word/2015/wordml/symex" xmlns:wpg="http://schemas.microsoft.com/office/word/2010/wordprocessingGroup" xmlns:wpi="http://schemas.microsoft.com/office/word/2010/wordprocessingInk" xmlns:wne="http://schemas.microsoft.com/office/word/2006/wordml" xmlns:wps="http://schemas.microsoft.com/office/word/2010/wordprocessingShape" mc:Ignorable="w14 w15 w16se w16cid wp14">
   <w:p>
     <w:pPr>
       <w:pStyle w:val="Encabezado"/>
@@ -7209,7 +7100,7 @@
 </file>
 
 <file path=word/styles.xml><?xml version="1.0" encoding="utf-8"?>
-<w:styles xmlns:mc="http://schemas.openxmlformats.org/markup-compatibility/2006" xmlns:r="http://schemas.openxmlformats.org/officeDocument/2006/relationships" xmlns:w="http://schemas.openxmlformats.org/wordprocessingml/2006/main" xmlns:w14="http://schemas.microsoft.com/office/word/2010/wordml" xmlns:w15="http://schemas.microsoft.com/office/word/2012/wordml" xmlns:w16se="http://schemas.microsoft.com/office/word/2015/wordml/symex" mc:Ignorable="w14 w15 w16se">
+<w:styles xmlns:mc="http://schemas.openxmlformats.org/markup-compatibility/2006" xmlns:r="http://schemas.openxmlformats.org/officeDocument/2006/relationships" xmlns:w="http://schemas.openxmlformats.org/wordprocessingml/2006/main" xmlns:w14="http://schemas.microsoft.com/office/word/2010/wordml" xmlns:w15="http://schemas.microsoft.com/office/word/2012/wordml" xmlns:w16cid="http://schemas.microsoft.com/office/word/2016/wordml/cid" xmlns:w16se="http://schemas.microsoft.com/office/word/2015/wordml/symex" mc:Ignorable="w14 w15 w16se w16cid">
   <w:docDefaults>
     <w:rPrDefault>
       <w:rPr>
@@ -7225,7 +7116,7 @@
       </w:pPr>
     </w:pPrDefault>
   </w:docDefaults>
-  <w:latentStyles w:defLockedState="0" w:defUIPriority="99" w:defSemiHidden="0" w:defUnhideWhenUsed="0" w:defQFormat="0" w:count="371">
+  <w:latentStyles w:defLockedState="0" w:defUIPriority="99" w:defSemiHidden="0" w:defUnhideWhenUsed="0" w:defQFormat="0" w:count="375">
     <w:lsdException w:name="Normal" w:uiPriority="0" w:qFormat="1"/>
     <w:lsdException w:name="heading 1" w:uiPriority="9" w:qFormat="1"/>
     <w:lsdException w:name="heading 2" w:semiHidden="1" w:uiPriority="9" w:unhideWhenUsed="1" w:qFormat="1"/>
@@ -7331,7 +7222,6 @@
     <w:lsdException w:name="HTML Sample" w:semiHidden="1" w:unhideWhenUsed="1"/>
     <w:lsdException w:name="HTML Typewriter" w:semiHidden="1" w:unhideWhenUsed="1"/>
     <w:lsdException w:name="HTML Variable" w:semiHidden="1" w:unhideWhenUsed="1"/>
-    <w:lsdException w:name="Normal Table" w:semiHidden="1" w:unhideWhenUsed="1"/>
     <w:lsdException w:name="annotation subject" w:semiHidden="1" w:unhideWhenUsed="1"/>
     <w:lsdException w:name="No List" w:semiHidden="1" w:unhideWhenUsed="1"/>
     <w:lsdException w:name="Outline List 1" w:semiHidden="1" w:unhideWhenUsed="1"/>
@@ -7375,10 +7265,8 @@
     <w:lsdException w:name="Table Elegant" w:semiHidden="1" w:unhideWhenUsed="1"/>
     <w:lsdException w:name="Table Professional" w:semiHidden="1" w:unhideWhenUsed="1"/>
     <w:lsdException w:name="Table Subtle 1" w:semiHidden="1" w:unhideWhenUsed="1"/>
-    <w:lsdException w:name="Table Subtle 2" w:semiHidden="1" w:unhideWhenUsed="1"/>
     <w:lsdException w:name="Table Web 1" w:semiHidden="1" w:unhideWhenUsed="1"/>
     <w:lsdException w:name="Table Web 2" w:semiHidden="1" w:unhideWhenUsed="1"/>
-    <w:lsdException w:name="Table Web 3" w:semiHidden="1" w:unhideWhenUsed="1"/>
     <w:lsdException w:name="Balloon Text" w:semiHidden="1" w:unhideWhenUsed="1"/>
     <w:lsdException w:name="Table Grid" w:uiPriority="39"/>
     <w:lsdException w:name="Table Theme" w:semiHidden="1" w:unhideWhenUsed="1"/>
@@ -7597,6 +7485,10 @@
     <w:lsdException w:name="List Table 5 Dark Accent 6" w:uiPriority="50"/>
     <w:lsdException w:name="List Table 6 Colorful Accent 6" w:uiPriority="51"/>
     <w:lsdException w:name="List Table 7 Colorful Accent 6" w:uiPriority="52"/>
+    <w:lsdException w:name="Mention" w:semiHidden="1" w:unhideWhenUsed="1"/>
+    <w:lsdException w:name="Smart Hyperlink" w:semiHidden="1" w:unhideWhenUsed="1"/>
+    <w:lsdException w:name="Hashtag" w:semiHidden="1" w:unhideWhenUsed="1"/>
+    <w:lsdException w:name="Unresolved Mention" w:semiHidden="1" w:unhideWhenUsed="1"/>
   </w:latentStyles>
   <w:style w:type="paragraph" w:default="1" w:styleId="Normal">
     <w:name w:val="Normal"/>
@@ -8026,7 +7918,7 @@
 </file>
 
 <file path=customXml/itemProps1.xml><?xml version="1.0" encoding="utf-8"?>
-<ds:datastoreItem xmlns:ds="http://schemas.openxmlformats.org/officeDocument/2006/customXml" ds:itemID="{27F69722-DD0B-4325-B50E-7CF1064A9B24}">
+<ds:datastoreItem xmlns:ds="http://schemas.openxmlformats.org/officeDocument/2006/customXml" ds:itemID="{D63DCE25-146E-4307-A9B0-39B1CB96D835}">
   <ds:schemaRefs>
     <ds:schemaRef ds:uri="http://schemas.openxmlformats.org/officeDocument/2006/bibliography"/>
   </ds:schemaRefs>

</xml_diff>